<commit_message>
i am a student
</commit_message>
<xml_diff>
--- a/PalakGit/Palakscm.docx
+++ b/PalakGit/Palakscm.docx
@@ -4,9 +4,30 @@
   <w:body>
     <w:p>
       <w:r>
-        <w:t>Palak git scm</w:t>
+        <w:t xml:space="preserve">Palak git </w:t>
       </w:r>
+      <w:proofErr w:type="spellStart"/>
+      <w:r>
+        <w:t>scm</w:t>
+      </w:r>
+      <w:proofErr w:type="spellEnd"/>
     </w:p>
+    <w:p>
+      <w:proofErr w:type="spellStart"/>
+      <w:r>
+        <w:t>Pappaaaa</w:t>
+      </w:r>
+      <w:proofErr w:type="spellEnd"/>
+      <w:r>
+        <w:t xml:space="preserve"> </w:t>
+      </w:r>
+      <w:proofErr w:type="spellStart"/>
+      <w:r>
+        <w:t>mummma</w:t>
+      </w:r>
+      <w:proofErr w:type="spellEnd"/>
+    </w:p>
+    <w:p/>
     <w:sectPr>
       <w:pgSz w:w="11906" w:h="16838"/>
       <w:pgMar w:top="1440" w:right="1440" w:bottom="1440" w:left="1440" w:header="708" w:footer="708" w:gutter="0"/>

</xml_diff>